<commit_message>
update blog de vim
</commit_message>
<xml_diff>
--- a/_site/tecnologia-seguridad/operating-system/2022-09-27-comandos-vim/index.docx
+++ b/_site/tecnologia-seguridad/operating-system/2022-09-27-comandos-vim/index.docx
@@ -15,7 +15,7 @@
             <w:pStyle w:val="TOCHeading"/>
           </w:pPr>
           <w:r>
-            <w:t xml:space="preserve">Tabla de contenidos</w:t>
+            <w:t xml:space="preserve">Table of Contents</w:t>
           </w:r>
         </w:p>
         <w:p>
@@ -320,7 +320,7 @@
         </w:numPr>
       </w:pPr>
       <w:r>
-        <w:t xml:space="preserve">Comandos de movimiento de cursor:</w:t>
+        <w:t xml:space="preserve">Modo de navegación:</w:t>
       </w:r>
     </w:p>
     <w:p>
@@ -463,7 +463,7 @@
         </w:numPr>
       </w:pPr>
       <w:r>
-        <w:t xml:space="preserve">Comandos de edición:</w:t>
+        <w:t xml:space="preserve">Modo de edición:</w:t>
       </w:r>
     </w:p>
     <w:p>
@@ -511,6 +511,30 @@
         </w:numPr>
       </w:pPr>
       <w:r>
+        <w:t xml:space="preserve">O: Insertar una nueva línea encima de la línea actual y entrar en modo de inserción.</w:t>
+      </w:r>
+    </w:p>
+    <w:p>
+      <w:pPr>
+        <w:pStyle w:val="Compact"/>
+        <w:numPr>
+          <w:ilvl w:val="1"/>
+          <w:numId w:val="1004"/>
+        </w:numPr>
+      </w:pPr>
+      <w:r>
+        <w:t xml:space="preserve">Esc: Salir del modo de inserción y volver al modo normal.</w:t>
+      </w:r>
+    </w:p>
+    <w:p>
+      <w:pPr>
+        <w:pStyle w:val="Compact"/>
+        <w:numPr>
+          <w:ilvl w:val="1"/>
+          <w:numId w:val="1004"/>
+        </w:numPr>
+      </w:pPr>
+      <w:r>
         <w:t xml:space="preserve">d: elimina el texto seleccionado.</w:t>
       </w:r>
     </w:p>
@@ -560,42 +584,6 @@
       </w:pPr>
       <w:r>
         <w:t xml:space="preserve">Ctrl+r: rehace la última acción.</w:t>
-      </w:r>
-    </w:p>
-    <w:p>
-      <w:pPr>
-        <w:pStyle w:val="Compact"/>
-        <w:numPr>
-          <w:ilvl w:val="1"/>
-          <w:numId w:val="1004"/>
-        </w:numPr>
-      </w:pPr>
-      <w:r>
-        <w:t xml:space="preserve">:w: guarda el archivo.</w:t>
-      </w:r>
-    </w:p>
-    <w:p>
-      <w:pPr>
-        <w:pStyle w:val="Compact"/>
-        <w:numPr>
-          <w:ilvl w:val="1"/>
-          <w:numId w:val="1004"/>
-        </w:numPr>
-      </w:pPr>
-      <w:r>
-        <w:t xml:space="preserve">:q: sale de Vim.</w:t>
-      </w:r>
-    </w:p>
-    <w:p>
-      <w:pPr>
-        <w:pStyle w:val="Compact"/>
-        <w:numPr>
-          <w:ilvl w:val="1"/>
-          <w:numId w:val="1004"/>
-        </w:numPr>
-      </w:pPr>
-      <w:r>
-        <w:t xml:space="preserve">:q!: sale de Vim sin guardar los cambios.</w:t>
       </w:r>
     </w:p>
     <w:p>
@@ -606,6 +594,231 @@
         </w:numPr>
       </w:pPr>
       <w:r>
+        <w:t xml:space="preserve">Guardar y Salir</w:t>
+      </w:r>
+    </w:p>
+    <w:p>
+      <w:pPr>
+        <w:pStyle w:val="Compact"/>
+        <w:numPr>
+          <w:ilvl w:val="1"/>
+          <w:numId w:val="1005"/>
+        </w:numPr>
+      </w:pPr>
+      <w:r>
+        <w:t xml:space="preserve">:w: guarda el archivo actual.</w:t>
+      </w:r>
+    </w:p>
+    <w:p>
+      <w:pPr>
+        <w:pStyle w:val="Compact"/>
+        <w:numPr>
+          <w:ilvl w:val="1"/>
+          <w:numId w:val="1005"/>
+        </w:numPr>
+      </w:pPr>
+      <w:r>
+        <w:t xml:space="preserve">:q: sale de Vim.</w:t>
+      </w:r>
+    </w:p>
+    <w:p>
+      <w:pPr>
+        <w:pStyle w:val="Compact"/>
+        <w:numPr>
+          <w:ilvl w:val="1"/>
+          <w:numId w:val="1005"/>
+        </w:numPr>
+      </w:pPr>
+      <w:r>
+        <w:t xml:space="preserve">:wq: guarda el archivo y sale de Vim.</w:t>
+      </w:r>
+    </w:p>
+    <w:p>
+      <w:pPr>
+        <w:pStyle w:val="Compact"/>
+        <w:numPr>
+          <w:ilvl w:val="1"/>
+          <w:numId w:val="1005"/>
+        </w:numPr>
+      </w:pPr>
+      <w:r>
+        <w:t xml:space="preserve">:q!: sale de Vim sin guardar los cambios.</w:t>
+      </w:r>
+    </w:p>
+    <w:p>
+      <w:pPr>
+        <w:numPr>
+          <w:ilvl w:val="0"/>
+          <w:numId w:val="1001"/>
+        </w:numPr>
+      </w:pPr>
+      <w:r>
+        <w:t xml:space="preserve">Manejo de Texto:</w:t>
+      </w:r>
+    </w:p>
+    <w:p>
+      <w:pPr>
+        <w:pStyle w:val="Compact"/>
+        <w:numPr>
+          <w:ilvl w:val="1"/>
+          <w:numId w:val="1006"/>
+        </w:numPr>
+      </w:pPr>
+      <w:r>
+        <w:t xml:space="preserve">x: elimina el carácter bajo el cursor.</w:t>
+      </w:r>
+    </w:p>
+    <w:p>
+      <w:pPr>
+        <w:pStyle w:val="Compact"/>
+        <w:numPr>
+          <w:ilvl w:val="1"/>
+          <w:numId w:val="1006"/>
+        </w:numPr>
+      </w:pPr>
+      <w:r>
+        <w:t xml:space="preserve">dw: elimina la palabra bajo el cursor.</w:t>
+      </w:r>
+    </w:p>
+    <w:p>
+      <w:pPr>
+        <w:pStyle w:val="Compact"/>
+        <w:numPr>
+          <w:ilvl w:val="1"/>
+          <w:numId w:val="1006"/>
+        </w:numPr>
+      </w:pPr>
+      <w:r>
+        <w:t xml:space="preserve">dd: elimina la línea actual.</w:t>
+      </w:r>
+    </w:p>
+    <w:p>
+      <w:pPr>
+        <w:pStyle w:val="Compact"/>
+        <w:numPr>
+          <w:ilvl w:val="1"/>
+          <w:numId w:val="1006"/>
+        </w:numPr>
+      </w:pPr>
+      <w:r>
+        <w:t xml:space="preserve">u: deshace la última cambio.</w:t>
+      </w:r>
+    </w:p>
+    <w:p>
+      <w:pPr>
+        <w:pStyle w:val="Compact"/>
+        <w:numPr>
+          <w:ilvl w:val="1"/>
+          <w:numId w:val="1006"/>
+        </w:numPr>
+      </w:pPr>
+      <w:r>
+        <w:t xml:space="preserve">Ctrl+r: rehace el último cambio.</w:t>
+      </w:r>
+    </w:p>
+    <w:p>
+      <w:pPr>
+        <w:numPr>
+          <w:ilvl w:val="0"/>
+          <w:numId w:val="1001"/>
+        </w:numPr>
+      </w:pPr>
+      <w:r>
+        <w:t xml:space="preserve">Copiar, Cortar y Pegar</w:t>
+      </w:r>
+    </w:p>
+    <w:p>
+      <w:pPr>
+        <w:pStyle w:val="Compact"/>
+        <w:numPr>
+          <w:ilvl w:val="1"/>
+          <w:numId w:val="1007"/>
+        </w:numPr>
+      </w:pPr>
+      <w:r>
+        <w:t xml:space="preserve">yy: copia la línea actual.</w:t>
+      </w:r>
+    </w:p>
+    <w:p>
+      <w:pPr>
+        <w:pStyle w:val="Compact"/>
+        <w:numPr>
+          <w:ilvl w:val="1"/>
+          <w:numId w:val="1007"/>
+        </w:numPr>
+      </w:pPr>
+      <w:r>
+        <w:t xml:space="preserve">2yy: copia dos líneas a partir de la línea actual.</w:t>
+      </w:r>
+    </w:p>
+    <w:p>
+      <w:pPr>
+        <w:pStyle w:val="Compact"/>
+        <w:numPr>
+          <w:ilvl w:val="1"/>
+          <w:numId w:val="1007"/>
+        </w:numPr>
+      </w:pPr>
+      <w:r>
+        <w:t xml:space="preserve">p: pega después del cursor.</w:t>
+      </w:r>
+    </w:p>
+    <w:p>
+      <w:pPr>
+        <w:pStyle w:val="Compact"/>
+        <w:numPr>
+          <w:ilvl w:val="1"/>
+          <w:numId w:val="1007"/>
+        </w:numPr>
+      </w:pPr>
+      <w:r>
+        <w:t xml:space="preserve">P: pega antes del cursor.</w:t>
+      </w:r>
+    </w:p>
+    <w:p>
+      <w:pPr>
+        <w:pStyle w:val="Compact"/>
+        <w:numPr>
+          <w:ilvl w:val="1"/>
+          <w:numId w:val="1007"/>
+        </w:numPr>
+      </w:pPr>
+      <w:r>
+        <w:t xml:space="preserve">dd: Cortar (eliminar) la línea actual.</w:t>
+      </w:r>
+    </w:p>
+    <w:p>
+      <w:pPr>
+        <w:pStyle w:val="Compact"/>
+        <w:numPr>
+          <w:ilvl w:val="1"/>
+          <w:numId w:val="1007"/>
+        </w:numPr>
+      </w:pPr>
+      <w:r>
+        <w:t xml:space="preserve">:set number: muestra los números de línea en el archivo.</w:t>
+      </w:r>
+    </w:p>
+    <w:p>
+      <w:pPr>
+        <w:pStyle w:val="Compact"/>
+        <w:numPr>
+          <w:ilvl w:val="1"/>
+          <w:numId w:val="1007"/>
+        </w:numPr>
+      </w:pPr>
+      <w:r>
+        <w:t xml:space="preserve">:set nonumber: oculta los números de línea en el archivo.</w:t>
+      </w:r>
+    </w:p>
+    <w:p>
+      <w:pPr>
+        <w:numPr>
+          <w:ilvl w:val="0"/>
+          <w:numId w:val="1001"/>
+        </w:numPr>
+      </w:pPr>
+      <w:r>
         <w:t xml:space="preserve">Comandos de búsqueda y reemplazo:</w:t>
       </w:r>
     </w:p>
@@ -614,7 +827,7 @@
         <w:pStyle w:val="Compact"/>
         <w:numPr>
           <w:ilvl w:val="1"/>
-          <w:numId w:val="1005"/>
+          <w:numId w:val="1008"/>
         </w:numPr>
       </w:pPr>
       <w:r>
@@ -626,7 +839,7 @@
         <w:pStyle w:val="Compact"/>
         <w:numPr>
           <w:ilvl w:val="1"/>
-          <w:numId w:val="1005"/>
+          <w:numId w:val="1008"/>
         </w:numPr>
       </w:pPr>
       <w:r>
@@ -638,7 +851,7 @@
         <w:pStyle w:val="Compact"/>
         <w:numPr>
           <w:ilvl w:val="1"/>
-          <w:numId w:val="1005"/>
+          <w:numId w:val="1008"/>
         </w:numPr>
       </w:pPr>
       <w:r>
@@ -650,7 +863,7 @@
         <w:pStyle w:val="Compact"/>
         <w:numPr>
           <w:ilvl w:val="1"/>
-          <w:numId w:val="1005"/>
+          <w:numId w:val="1008"/>
         </w:numPr>
       </w:pPr>
       <w:r>
@@ -662,7 +875,7 @@
         <w:pStyle w:val="Compact"/>
         <w:numPr>
           <w:ilvl w:val="1"/>
-          <w:numId w:val="1005"/>
+          <w:numId w:val="1008"/>
         </w:numPr>
       </w:pPr>
       <w:r>
@@ -698,7 +911,7 @@
         <w:pStyle w:val="Compact"/>
         <w:numPr>
           <w:ilvl w:val="1"/>
-          <w:numId w:val="1005"/>
+          <w:numId w:val="1008"/>
         </w:numPr>
       </w:pPr>
       <w:r>
@@ -744,7 +957,7 @@
         <w:pStyle w:val="Heading1"/>
       </w:pPr>
       <w:r>
-        <w:t xml:space="preserve">Publicaciones Similares</w:t>
+        <w:t xml:space="preserve">1. Publicaciones Similares</w:t>
       </w:r>
     </w:p>
     <w:p>
@@ -760,7 +973,7 @@
         <w:pStyle w:val="Compact"/>
         <w:numPr>
           <w:ilvl w:val="0"/>
-          <w:numId w:val="1006"/>
+          <w:numId w:val="1009"/>
         </w:numPr>
       </w:pPr>
       <w:hyperlink r:id="rId27"/>
@@ -781,7 +994,7 @@
         <w:pStyle w:val="Compact"/>
         <w:numPr>
           <w:ilvl w:val="0"/>
-          <w:numId w:val="1006"/>
+          <w:numId w:val="1009"/>
         </w:numPr>
       </w:pPr>
       <w:hyperlink r:id="rId29"/>
@@ -802,7 +1015,7 @@
         <w:pStyle w:val="Compact"/>
         <w:numPr>
           <w:ilvl w:val="0"/>
-          <w:numId w:val="1006"/>
+          <w:numId w:val="1009"/>
         </w:numPr>
       </w:pPr>
       <w:hyperlink r:id="rId31"/>
@@ -823,7 +1036,7 @@
         <w:pStyle w:val="Compact"/>
         <w:numPr>
           <w:ilvl w:val="0"/>
-          <w:numId w:val="1006"/>
+          <w:numId w:val="1009"/>
         </w:numPr>
       </w:pPr>
       <w:hyperlink r:id="rId33"/>
@@ -844,7 +1057,7 @@
         <w:pStyle w:val="Compact"/>
         <w:numPr>
           <w:ilvl w:val="0"/>
-          <w:numId w:val="1006"/>
+          <w:numId w:val="1009"/>
         </w:numPr>
       </w:pPr>
       <w:hyperlink r:id="rId35"/>
@@ -865,7 +1078,7 @@
         <w:pStyle w:val="Compact"/>
         <w:numPr>
           <w:ilvl w:val="0"/>
-          <w:numId w:val="1006"/>
+          <w:numId w:val="1009"/>
         </w:numPr>
       </w:pPr>
       <w:hyperlink r:id="rId37"/>
@@ -886,7 +1099,7 @@
         <w:pStyle w:val="Compact"/>
         <w:numPr>
           <w:ilvl w:val="0"/>
-          <w:numId w:val="1006"/>
+          <w:numId w:val="1009"/>
         </w:numPr>
       </w:pPr>
       <w:hyperlink r:id="rId39"/>
@@ -907,7 +1120,7 @@
         <w:pStyle w:val="Compact"/>
         <w:numPr>
           <w:ilvl w:val="0"/>
-          <w:numId w:val="1006"/>
+          <w:numId w:val="1009"/>
         </w:numPr>
       </w:pPr>
       <w:hyperlink r:id="rId41"/>
@@ -928,7 +1141,7 @@
         <w:pStyle w:val="Compact"/>
         <w:numPr>
           <w:ilvl w:val="0"/>
-          <w:numId w:val="1006"/>
+          <w:numId w:val="1009"/>
         </w:numPr>
       </w:pPr>
       <w:hyperlink r:id="rId43"/>
@@ -949,7 +1162,7 @@
         <w:pStyle w:val="Compact"/>
         <w:numPr>
           <w:ilvl w:val="0"/>
-          <w:numId w:val="1006"/>
+          <w:numId w:val="1009"/>
         </w:numPr>
       </w:pPr>
       <w:hyperlink r:id="rId45"/>
@@ -970,7 +1183,7 @@
         <w:pStyle w:val="Compact"/>
         <w:numPr>
           <w:ilvl w:val="0"/>
-          <w:numId w:val="1006"/>
+          <w:numId w:val="1009"/>
         </w:numPr>
       </w:pPr>
       <w:hyperlink r:id="rId47"/>
@@ -991,7 +1204,7 @@
         <w:pStyle w:val="Compact"/>
         <w:numPr>
           <w:ilvl w:val="0"/>
-          <w:numId w:val="1006"/>
+          <w:numId w:val="1009"/>
         </w:numPr>
       </w:pPr>
       <w:hyperlink r:id="rId49"/>
@@ -1012,7 +1225,7 @@
         <w:pStyle w:val="Compact"/>
         <w:numPr>
           <w:ilvl w:val="0"/>
-          <w:numId w:val="1006"/>
+          <w:numId w:val="1009"/>
         </w:numPr>
       </w:pPr>
       <w:hyperlink r:id="rId51"/>
@@ -1033,7 +1246,7 @@
         <w:pStyle w:val="Compact"/>
         <w:numPr>
           <w:ilvl w:val="0"/>
-          <w:numId w:val="1006"/>
+          <w:numId w:val="1009"/>
         </w:numPr>
       </w:pPr>
       <w:hyperlink r:id="rId53"/>
@@ -1054,7 +1267,7 @@
         <w:pStyle w:val="Compact"/>
         <w:numPr>
           <w:ilvl w:val="0"/>
-          <w:numId w:val="1006"/>
+          <w:numId w:val="1009"/>
         </w:numPr>
       </w:pPr>
       <w:hyperlink r:id="rId55"/>
@@ -1075,7 +1288,7 @@
         <w:pStyle w:val="Compact"/>
         <w:numPr>
           <w:ilvl w:val="0"/>
-          <w:numId w:val="1006"/>
+          <w:numId w:val="1009"/>
         </w:numPr>
       </w:pPr>
       <w:hyperlink r:id="rId57"/>
@@ -1900,6 +2113,15 @@
     <w:abstractNumId w:val="991"/>
   </w:num>
   <w:num w:numId="1006">
+    <w:abstractNumId w:val="991"/>
+  </w:num>
+  <w:num w:numId="1007">
+    <w:abstractNumId w:val="991"/>
+  </w:num>
+  <w:num w:numId="1008">
+    <w:abstractNumId w:val="991"/>
+  </w:num>
+  <w:num w:numId="1009">
     <w:abstractNumId w:val="99411"/>
     <w:lvlOverride w:ilvl="0">
       <w:startOverride w:val="1"/>

</xml_diff>